<commit_message>
Word MOS Excel MOSの記載終了
</commit_message>
<xml_diff>
--- a/CKGMC/（Excel MOS）‗シラバス.docx
+++ b/CKGMC/（Excel MOS）‗シラバス.docx
@@ -35,7 +35,7 @@
           <w:sz w:val="36"/>
           <w:szCs w:val="36"/>
         </w:rPr>
-        <w:t>■■■■■■</w:t>
+        <w:t>Excel MOS</w:t>
       </w:r>
       <w:r>
         <w:rPr>
@@ -71,7 +71,7 @@
           <w:sz w:val="36"/>
           <w:szCs w:val="36"/>
         </w:rPr>
-        <w:t xml:space="preserve">（③、④　</w:t>
+        <w:t>（</w:t>
       </w:r>
       <w:r>
         <w:rPr>
@@ -80,7 +80,7 @@
           <w:sz w:val="36"/>
           <w:szCs w:val="36"/>
         </w:rPr>
-        <w:t>■</w:t>
+        <w:t xml:space="preserve">④　</w:t>
       </w:r>
       <w:r>
         <w:rPr>
@@ -89,7 +89,7 @@
           <w:sz w:val="36"/>
           <w:szCs w:val="36"/>
         </w:rPr>
-        <w:t xml:space="preserve">コマ　</w:t>
+        <w:t>16</w:t>
       </w:r>
       <w:r>
         <w:rPr>
@@ -98,7 +98,7 @@
           <w:sz w:val="36"/>
           <w:szCs w:val="36"/>
         </w:rPr>
-        <w:t>■</w:t>
+        <w:t xml:space="preserve">コマ　</w:t>
       </w:r>
       <w:r>
         <w:rPr>
@@ -107,7 +107,7 @@
           <w:sz w:val="36"/>
           <w:szCs w:val="36"/>
         </w:rPr>
-        <w:t>時間</w:t>
+        <w:t>32</w:t>
       </w:r>
       <w:r>
         <w:rPr>
@@ -116,7 +116,7 @@
           <w:sz w:val="36"/>
           <w:szCs w:val="36"/>
         </w:rPr>
-        <w:t xml:space="preserve">　</w:t>
+        <w:t>時間</w:t>
       </w:r>
       <w:r>
         <w:rPr>
@@ -125,7 +125,16 @@
           <w:sz w:val="36"/>
           <w:szCs w:val="36"/>
         </w:rPr>
-        <w:t>■</w:t>
+        <w:t xml:space="preserve">　</w:t>
+      </w:r>
+      <w:r>
+        <w:rPr>
+          <w:rFonts w:hint="eastAsia"/>
+          <w:b/>
+          <w:sz w:val="36"/>
+          <w:szCs w:val="36"/>
+        </w:rPr>
+        <w:t>2</w:t>
       </w:r>
       <w:r>
         <w:rPr>
@@ -225,7 +234,14 @@
           <w:tcPr>
             <w:tcW w:w="1719" w:type="dxa"/>
           </w:tcPr>
-          <w:p/>
+          <w:p>
+            <w:r>
+              <w:rPr>
+                <w:rFonts w:hint="eastAsia"/>
+              </w:rPr>
+              <w:t>専門</w:t>
+            </w:r>
+          </w:p>
         </w:tc>
         <w:tc>
           <w:tcPr>
@@ -252,7 +268,14 @@
           <w:tcPr>
             <w:tcW w:w="1719" w:type="dxa"/>
           </w:tcPr>
-          <w:p/>
+          <w:p>
+            <w:r>
+              <w:rPr>
+                <w:rFonts w:hint="eastAsia"/>
+              </w:rPr>
+              <w:t>選択</w:t>
+            </w:r>
+          </w:p>
         </w:tc>
         <w:tc>
           <w:tcPr>
@@ -277,7 +300,14 @@
           <w:tcPr>
             <w:tcW w:w="1719" w:type="dxa"/>
           </w:tcPr>
-          <w:p/>
+          <w:p>
+            <w:r>
+              <w:rPr>
+                <w:rFonts w:hint="eastAsia"/>
+              </w:rPr>
+              <w:t>2</w:t>
+            </w:r>
+          </w:p>
         </w:tc>
       </w:tr>
       <w:tr>
@@ -305,11 +335,12 @@
             <w:tcW w:w="1719" w:type="dxa"/>
           </w:tcPr>
           <w:p>
-            <w:pPr>
+            <w:r>
               <w:rPr>
-                <w:b/>
+                <w:rFonts w:hint="eastAsia"/>
               </w:rPr>
-            </w:pPr>
+              <w:t>講義と演習</w:t>
+            </w:r>
           </w:p>
         </w:tc>
         <w:tc>
@@ -336,7 +367,14 @@
           <w:tcPr>
             <w:tcW w:w="1719" w:type="dxa"/>
           </w:tcPr>
-          <w:p/>
+          <w:p>
+            <w:r>
+              <w:rPr>
+                <w:rFonts w:hint="eastAsia"/>
+              </w:rPr>
+              <w:t>後期</w:t>
+            </w:r>
+          </w:p>
         </w:tc>
         <w:tc>
           <w:tcPr>
@@ -369,6 +407,13 @@
                 <w:sz w:val="22"/>
               </w:rPr>
             </w:pPr>
+            <w:r>
+              <w:rPr>
+                <w:rFonts w:hint="eastAsia"/>
+                <w:sz w:val="22"/>
+              </w:rPr>
+              <w:t>1</w:t>
+            </w:r>
           </w:p>
         </w:tc>
       </w:tr>
@@ -410,7 +455,35 @@
                 <w:rFonts w:hint="eastAsia"/>
                 <w:sz w:val="22"/>
               </w:rPr>
-              <w:t>情報メディア</w:t>
+              <w:t>ビジネスライセンス学科、</w:t>
+            </w:r>
+            <w:r>
+              <w:rPr>
+                <w:rFonts w:hint="eastAsia"/>
+                <w:sz w:val="22"/>
+              </w:rPr>
+              <w:t>IT</w:t>
+            </w:r>
+            <w:r>
+              <w:rPr>
+                <w:rFonts w:hint="eastAsia"/>
+                <w:sz w:val="22"/>
+              </w:rPr>
+              <w:t>メディア学科</w:t>
+            </w:r>
+          </w:p>
+          <w:p>
+            <w:pPr>
+              <w:rPr>
+                <w:sz w:val="22"/>
+              </w:rPr>
+            </w:pPr>
+            <w:r>
+              <w:rPr>
+                <w:rFonts w:hint="eastAsia"/>
+                <w:sz w:val="22"/>
+              </w:rPr>
+              <w:t>メディアコミュニケーション・スポーツ学科</w:t>
             </w:r>
           </w:p>
         </w:tc>
@@ -447,8 +520,22 @@
           <w:rFonts w:hint="eastAsia"/>
           <w:sz w:val="22"/>
         </w:rPr>
-        <w:t>■■■■■■</w:t>
-      </w:r>
+        <w:t xml:space="preserve">Microsoft Office Specialist Excel </w:t>
+      </w:r>
+      <w:r>
+        <w:rPr>
+          <w:rFonts w:hint="eastAsia"/>
+          <w:sz w:val="22"/>
+        </w:rPr>
+        <w:t>の合格に向け、試験形式で演習を中心に実施する。</w:t>
+      </w:r>
+    </w:p>
+    <w:p>
+      <w:pPr>
+        <w:rPr>
+          <w:sz w:val="22"/>
+        </w:rPr>
+      </w:pPr>
     </w:p>
     <w:p>
       <w:pPr>
@@ -488,15 +575,42 @@
           <w:rFonts w:hint="eastAsia"/>
           <w:sz w:val="22"/>
         </w:rPr>
-        <w:t>■■■■■■■■■■■■■■■■■■■■</w:t>
-      </w:r>
-    </w:p>
-    <w:p>
-      <w:pPr>
-        <w:rPr>
-          <w:sz w:val="22"/>
-        </w:rPr>
-      </w:pPr>
+        <w:t>ビジネスで使用される表計算ソフト</w:t>
+      </w:r>
+      <w:r>
+        <w:rPr>
+          <w:rFonts w:hint="eastAsia"/>
+          <w:sz w:val="22"/>
+        </w:rPr>
+        <w:t>Excel</w:t>
+      </w:r>
+      <w:r>
+        <w:rPr>
+          <w:rFonts w:hint="eastAsia"/>
+          <w:sz w:val="22"/>
+        </w:rPr>
+        <w:t>の操作に関する技術を、</w:t>
+      </w:r>
+      <w:r>
+        <w:rPr>
+          <w:rFonts w:hint="eastAsia"/>
+          <w:sz w:val="22"/>
+        </w:rPr>
+        <w:t>Excel MOS</w:t>
+      </w:r>
+      <w:r>
+        <w:rPr>
+          <w:rFonts w:hint="eastAsia"/>
+          <w:sz w:val="22"/>
+        </w:rPr>
+        <w:t>資格の取得を通じて身に着ける。</w:t>
+      </w:r>
+      <w:r>
+        <w:rPr>
+          <w:sz w:val="22"/>
+        </w:rPr>
+        <w:cr/>
+      </w:r>
     </w:p>
     <w:p>
       <w:pPr>
@@ -535,7 +649,67 @@
           <w:rFonts w:hint="eastAsia"/>
           <w:sz w:val="22"/>
         </w:rPr>
-        <w:t>授業概要についての解説</w:t>
+        <w:t>授業概要と、</w:t>
+      </w:r>
+      <w:r>
+        <w:rPr>
+          <w:rFonts w:hint="eastAsia"/>
+          <w:sz w:val="22"/>
+        </w:rPr>
+        <w:t>Excel MOS</w:t>
+      </w:r>
+      <w:r>
+        <w:rPr>
+          <w:rFonts w:hint="eastAsia"/>
+          <w:sz w:val="22"/>
+        </w:rPr>
+        <w:t>資格についての受験についての概要を説明する。</w:t>
+      </w:r>
+      <w:r>
+        <w:rPr>
+          <w:sz w:val="22"/>
+        </w:rPr>
+        <w:br/>
+      </w:r>
+      <w:r>
+        <w:rPr>
+          <w:rFonts w:hint="eastAsia"/>
+          <w:sz w:val="22"/>
+        </w:rPr>
+        <w:t>Excel</w:t>
+      </w:r>
+      <w:r>
+        <w:rPr>
+          <w:rFonts w:hint="eastAsia"/>
+          <w:sz w:val="22"/>
+        </w:rPr>
+        <w:t>のワークシートやブックの作成管理について学習する</w:t>
+      </w:r>
+      <w:r>
+        <w:rPr>
+          <w:sz w:val="22"/>
+        </w:rPr>
+        <w:br/>
+      </w:r>
+      <w:r>
+        <w:rPr>
+          <w:rFonts w:hint="eastAsia"/>
+          <w:sz w:val="22"/>
+        </w:rPr>
+        <w:t>・新規ブックの作成方法、テンプレートからのブックの作成について学習する</w:t>
+      </w:r>
+      <w:r>
+        <w:rPr>
+          <w:sz w:val="22"/>
+        </w:rPr>
+        <w:br/>
+      </w:r>
+      <w:r>
+        <w:rPr>
+          <w:rFonts w:hint="eastAsia"/>
+          <w:sz w:val="22"/>
+        </w:rPr>
+        <w:t>・テキストファイルからのインポート、シート名の変更・追加・コピーについて学習する</w:t>
       </w:r>
     </w:p>
     <w:p>
@@ -550,8 +724,936 @@
           <w:sz w:val="22"/>
         </w:rPr>
       </w:pPr>
-      <w:bookmarkStart w:id="0" w:name="_GoBack"/>
-      <w:bookmarkEnd w:id="0"/>
+      <w:r>
+        <w:rPr>
+          <w:rFonts w:hint="eastAsia"/>
+          <w:sz w:val="22"/>
+        </w:rPr>
+        <w:t>ワークシートやブックの書式の設定について理解する</w:t>
+      </w:r>
+      <w:r>
+        <w:rPr>
+          <w:sz w:val="22"/>
+        </w:rPr>
+        <w:br/>
+      </w:r>
+      <w:r>
+        <w:rPr>
+          <w:sz w:val="22"/>
+        </w:rPr>
+        <w:t>・名前ボックスを使った</w:t>
+      </w:r>
+      <w:r>
+        <w:rPr>
+          <w:rFonts w:hint="eastAsia"/>
+          <w:sz w:val="22"/>
+        </w:rPr>
+        <w:t>セル</w:t>
+      </w:r>
+      <w:r>
+        <w:rPr>
+          <w:sz w:val="22"/>
+        </w:rPr>
+        <w:t>の移動、</w:t>
+      </w:r>
+      <w:r>
+        <w:rPr>
+          <w:rFonts w:hint="eastAsia"/>
+          <w:sz w:val="22"/>
+        </w:rPr>
+        <w:t>ハイパーリンクの設定について理解する</w:t>
+      </w:r>
+      <w:r>
+        <w:rPr>
+          <w:sz w:val="22"/>
+        </w:rPr>
+        <w:br/>
+      </w:r>
+      <w:r>
+        <w:rPr>
+          <w:rFonts w:hint="eastAsia"/>
+          <w:sz w:val="22"/>
+        </w:rPr>
+        <w:t>・用紙のレイアウトの設定、テーマについて学習する</w:t>
+      </w:r>
+      <w:r>
+        <w:rPr>
+          <w:sz w:val="22"/>
+        </w:rPr>
+        <w:br/>
+      </w:r>
+      <w:r>
+        <w:rPr>
+          <w:rFonts w:hint="eastAsia"/>
+          <w:sz w:val="22"/>
+        </w:rPr>
+        <w:t>・ヘッダーやフッターについての設定について学習する</w:t>
+      </w:r>
+      <w:r>
+        <w:rPr>
+          <w:sz w:val="22"/>
+        </w:rPr>
+        <w:br/>
+      </w:r>
+      <w:r>
+        <w:rPr>
+          <w:rFonts w:hint="eastAsia"/>
+          <w:sz w:val="22"/>
+        </w:rPr>
+        <w:t>・列の高さや、行の幅について</w:t>
+      </w:r>
+      <w:r>
+        <w:rPr>
+          <w:rFonts w:hint="eastAsia"/>
+          <w:sz w:val="22"/>
+        </w:rPr>
+        <w:t>の</w:t>
+      </w:r>
+      <w:r>
+        <w:rPr>
+          <w:rFonts w:hint="eastAsia"/>
+          <w:sz w:val="22"/>
+        </w:rPr>
+        <w:t>設定</w:t>
+      </w:r>
+      <w:r>
+        <w:rPr>
+          <w:rFonts w:hint="eastAsia"/>
+          <w:sz w:val="22"/>
+        </w:rPr>
+        <w:t>について学習する</w:t>
+      </w:r>
+    </w:p>
+    <w:p>
+      <w:pPr>
+        <w:pStyle w:val="a6"/>
+        <w:numPr>
+          <w:ilvl w:val="0"/>
+          <w:numId w:val="1"/>
+        </w:numPr>
+        <w:ind w:leftChars="0"/>
+        <w:rPr>
+          <w:sz w:val="22"/>
+        </w:rPr>
+      </w:pPr>
+      <w:r>
+        <w:rPr>
+          <w:rFonts w:hint="eastAsia"/>
+          <w:sz w:val="22"/>
+        </w:rPr>
+        <w:t>ワークシートやブックのオプションと表示をカスタマイズする方法について</w:t>
+      </w:r>
+      <w:r>
+        <w:rPr>
+          <w:rFonts w:hint="eastAsia"/>
+          <w:sz w:val="22"/>
+        </w:rPr>
+        <w:t>理解する</w:t>
+      </w:r>
+      <w:r>
+        <w:rPr>
+          <w:sz w:val="22"/>
+        </w:rPr>
+        <w:br/>
+      </w:r>
+      <w:r>
+        <w:rPr>
+          <w:rFonts w:hint="eastAsia"/>
+          <w:sz w:val="22"/>
+        </w:rPr>
+        <w:t>・表示モードの切り替えや表示倍率、ウィンドウ分割について学習する</w:t>
+      </w:r>
+      <w:r>
+        <w:rPr>
+          <w:sz w:val="22"/>
+        </w:rPr>
+        <w:br/>
+      </w:r>
+      <w:r>
+        <w:rPr>
+          <w:rFonts w:hint="eastAsia"/>
+          <w:sz w:val="22"/>
+        </w:rPr>
+        <w:t>・ブックのプロパティ、クイックアクセスツールバーについて学習する</w:t>
+      </w:r>
+      <w:r>
+        <w:rPr>
+          <w:sz w:val="22"/>
+        </w:rPr>
+        <w:br/>
+      </w:r>
+      <w:r>
+        <w:rPr>
+          <w:rFonts w:hint="eastAsia"/>
+          <w:sz w:val="22"/>
+        </w:rPr>
+        <w:t>・印刷設定や、異なるファイルの形式への出力について学習する。</w:t>
+      </w:r>
+    </w:p>
+    <w:p>
+      <w:pPr>
+        <w:pStyle w:val="a6"/>
+        <w:numPr>
+          <w:ilvl w:val="0"/>
+          <w:numId w:val="1"/>
+        </w:numPr>
+        <w:ind w:leftChars="0"/>
+        <w:rPr>
+          <w:sz w:val="22"/>
+        </w:rPr>
+      </w:pPr>
+      <w:r>
+        <w:rPr>
+          <w:rFonts w:hint="eastAsia"/>
+          <w:sz w:val="22"/>
+        </w:rPr>
+        <w:t>ワークシートやブックの作成と管理について学習する</w:t>
+      </w:r>
+      <w:r>
+        <w:rPr>
+          <w:sz w:val="22"/>
+        </w:rPr>
+        <w:br/>
+      </w:r>
+      <w:r>
+        <w:rPr>
+          <w:rFonts w:hint="eastAsia"/>
+          <w:sz w:val="22"/>
+        </w:rPr>
+        <w:t>・</w:t>
+      </w:r>
+      <w:r>
+        <w:rPr>
+          <w:rFonts w:hint="eastAsia"/>
+          <w:sz w:val="22"/>
+        </w:rPr>
+        <w:t>複数ページでタイトルの設定、ブック内の個人情報の削除やアクセシビリティについて</w:t>
+      </w:r>
+    </w:p>
+    <w:p>
+      <w:pPr>
+        <w:pStyle w:val="a6"/>
+        <w:numPr>
+          <w:ilvl w:val="0"/>
+          <w:numId w:val="1"/>
+        </w:numPr>
+        <w:ind w:leftChars="0"/>
+        <w:rPr>
+          <w:sz w:val="22"/>
+        </w:rPr>
+      </w:pPr>
+      <w:r>
+        <w:rPr>
+          <w:rFonts w:hint="eastAsia"/>
+          <w:sz w:val="22"/>
+        </w:rPr>
+        <w:t>セルやセル範囲のデータ管理について学習する</w:t>
+      </w:r>
+      <w:r>
+        <w:rPr>
+          <w:sz w:val="22"/>
+        </w:rPr>
+        <w:br/>
+      </w:r>
+      <w:r>
+        <w:rPr>
+          <w:rFonts w:hint="eastAsia"/>
+          <w:sz w:val="22"/>
+        </w:rPr>
+        <w:t>・オートフィル、ラッシュフィル、コピーと様々な貼り付け、セルの削除について学習する</w:t>
+      </w:r>
+      <w:r>
+        <w:rPr>
+          <w:sz w:val="22"/>
+        </w:rPr>
+        <w:br/>
+      </w:r>
+      <w:r>
+        <w:rPr>
+          <w:rFonts w:hint="eastAsia"/>
+          <w:sz w:val="22"/>
+        </w:rPr>
+        <w:lastRenderedPageBreak/>
+        <w:t>・データの置換方法、セルの書式設定、インデント、折り返し、結合について理解する</w:t>
+      </w:r>
+      <w:r>
+        <w:rPr>
+          <w:sz w:val="22"/>
+        </w:rPr>
+        <w:br/>
+      </w:r>
+      <w:r>
+        <w:rPr>
+          <w:rFonts w:hint="eastAsia"/>
+          <w:sz w:val="22"/>
+        </w:rPr>
+        <w:t>・セルの表示形式とスタイルの適用方法について理解する</w:t>
+      </w:r>
+    </w:p>
+    <w:p>
+      <w:pPr>
+        <w:pStyle w:val="a6"/>
+        <w:numPr>
+          <w:ilvl w:val="0"/>
+          <w:numId w:val="1"/>
+        </w:numPr>
+        <w:ind w:leftChars="0"/>
+        <w:rPr>
+          <w:sz w:val="22"/>
+        </w:rPr>
+      </w:pPr>
+      <w:r>
+        <w:rPr>
+          <w:rFonts w:hint="eastAsia"/>
+          <w:sz w:val="22"/>
+        </w:rPr>
+        <w:t>データをまとめて整理する方法について学習する</w:t>
+      </w:r>
+      <w:r>
+        <w:rPr>
+          <w:sz w:val="22"/>
+        </w:rPr>
+        <w:br/>
+      </w:r>
+      <w:r>
+        <w:rPr>
+          <w:rFonts w:hint="eastAsia"/>
+          <w:sz w:val="22"/>
+        </w:rPr>
+        <w:t>・</w:t>
+      </w:r>
+      <w:r>
+        <w:rPr>
+          <w:rFonts w:hint="eastAsia"/>
+          <w:sz w:val="22"/>
+        </w:rPr>
+        <w:t>スパークライン、アウトライン、表に集計行を付加することについて学習する</w:t>
+      </w:r>
+      <w:r>
+        <w:rPr>
+          <w:sz w:val="22"/>
+        </w:rPr>
+        <w:br/>
+      </w:r>
+      <w:r>
+        <w:rPr>
+          <w:rFonts w:hint="eastAsia"/>
+          <w:sz w:val="22"/>
+        </w:rPr>
+        <w:t>・テーブルに対して、条件付き書式の設定、カラースケールの適用などについて学習する</w:t>
+      </w:r>
+    </w:p>
+    <w:p>
+      <w:pPr>
+        <w:pStyle w:val="a6"/>
+        <w:numPr>
+          <w:ilvl w:val="0"/>
+          <w:numId w:val="1"/>
+        </w:numPr>
+        <w:ind w:leftChars="0"/>
+        <w:rPr>
+          <w:sz w:val="22"/>
+        </w:rPr>
+      </w:pPr>
+      <w:r>
+        <w:rPr>
+          <w:rFonts w:hint="eastAsia"/>
+          <w:sz w:val="22"/>
+        </w:rPr>
+        <w:t>テーブルの作成と管理、スタイルの設定とフィルターなどの機能について学習する</w:t>
+      </w:r>
+      <w:r>
+        <w:rPr>
+          <w:sz w:val="22"/>
+        </w:rPr>
+        <w:br/>
+      </w:r>
+      <w:r>
+        <w:rPr>
+          <w:rFonts w:hint="eastAsia"/>
+          <w:sz w:val="22"/>
+        </w:rPr>
+        <w:t>・</w:t>
+      </w:r>
+      <w:r>
+        <w:rPr>
+          <w:rFonts w:hint="eastAsia"/>
+          <w:sz w:val="22"/>
+        </w:rPr>
+        <w:t>セル範囲からテーブルを作成する方法、行と列の追加と削除、セル範囲の変換について</w:t>
+      </w:r>
+    </w:p>
+    <w:p>
+      <w:pPr>
+        <w:pStyle w:val="a6"/>
+        <w:ind w:leftChars="0" w:left="420"/>
+        <w:rPr>
+          <w:sz w:val="22"/>
+        </w:rPr>
+      </w:pPr>
+      <w:r>
+        <w:rPr>
+          <w:rFonts w:hint="eastAsia"/>
+          <w:sz w:val="22"/>
+        </w:rPr>
+        <w:t>・テーブルスタイルの適用方法について学習する</w:t>
+      </w:r>
+      <w:r>
+        <w:rPr>
+          <w:sz w:val="22"/>
+        </w:rPr>
+        <w:br/>
+      </w:r>
+      <w:r>
+        <w:rPr>
+          <w:rFonts w:hint="eastAsia"/>
+          <w:sz w:val="22"/>
+        </w:rPr>
+        <w:t>・テーブルレコードの並び替えと抽出について学習する</w:t>
+      </w:r>
+    </w:p>
+    <w:p>
+      <w:pPr>
+        <w:pStyle w:val="a6"/>
+        <w:numPr>
+          <w:ilvl w:val="0"/>
+          <w:numId w:val="1"/>
+        </w:numPr>
+        <w:ind w:leftChars="0"/>
+        <w:rPr>
+          <w:sz w:val="22"/>
+        </w:rPr>
+      </w:pPr>
+      <w:r>
+        <w:rPr>
+          <w:sz w:val="22"/>
+        </w:rPr>
+        <w:t>数式や関数を使用した演算の実行</w:t>
+      </w:r>
+      <w:r>
+        <w:rPr>
+          <w:sz w:val="22"/>
+        </w:rPr>
+        <w:br/>
+      </w:r>
+      <w:r>
+        <w:rPr>
+          <w:rFonts w:hint="eastAsia"/>
+          <w:sz w:val="22"/>
+        </w:rPr>
+        <w:t>・</w:t>
+      </w:r>
+      <w:r>
+        <w:rPr>
+          <w:rFonts w:hint="eastAsia"/>
+          <w:sz w:val="22"/>
+        </w:rPr>
+        <w:t>相対参照、絶対参照、複合参照について学習する</w:t>
+      </w:r>
+      <w:r>
+        <w:rPr>
+          <w:sz w:val="22"/>
+        </w:rPr>
+        <w:br/>
+      </w:r>
+      <w:r>
+        <w:rPr>
+          <w:rFonts w:hint="eastAsia"/>
+          <w:sz w:val="22"/>
+        </w:rPr>
+        <w:t>・</w:t>
+      </w:r>
+      <w:r>
+        <w:rPr>
+          <w:rFonts w:hint="eastAsia"/>
+          <w:sz w:val="22"/>
+        </w:rPr>
+        <w:t>sum</w:t>
+      </w:r>
+      <w:r>
+        <w:rPr>
+          <w:rFonts w:hint="eastAsia"/>
+          <w:sz w:val="22"/>
+        </w:rPr>
+        <w:t>関数、</w:t>
+      </w:r>
+      <w:r>
+        <w:rPr>
+          <w:rFonts w:hint="eastAsia"/>
+          <w:sz w:val="22"/>
+        </w:rPr>
+        <w:t>average</w:t>
+      </w:r>
+      <w:r>
+        <w:rPr>
+          <w:rFonts w:hint="eastAsia"/>
+          <w:sz w:val="22"/>
+        </w:rPr>
+        <w:t>関数、</w:t>
+      </w:r>
+      <w:r>
+        <w:rPr>
+          <w:rFonts w:hint="eastAsia"/>
+          <w:sz w:val="22"/>
+        </w:rPr>
+        <w:t>min</w:t>
+      </w:r>
+      <w:r>
+        <w:rPr>
+          <w:rFonts w:hint="eastAsia"/>
+          <w:sz w:val="22"/>
+        </w:rPr>
+        <w:t>関数、</w:t>
+      </w:r>
+      <w:r>
+        <w:rPr>
+          <w:rFonts w:hint="eastAsia"/>
+          <w:sz w:val="22"/>
+        </w:rPr>
+        <w:t>max</w:t>
+      </w:r>
+      <w:r>
+        <w:rPr>
+          <w:rFonts w:hint="eastAsia"/>
+          <w:sz w:val="22"/>
+        </w:rPr>
+        <w:t>関数、</w:t>
+      </w:r>
+      <w:r>
+        <w:rPr>
+          <w:rFonts w:hint="eastAsia"/>
+          <w:sz w:val="22"/>
+        </w:rPr>
+        <w:t>count</w:t>
+      </w:r>
+      <w:r>
+        <w:rPr>
+          <w:rFonts w:hint="eastAsia"/>
+          <w:sz w:val="22"/>
+        </w:rPr>
+        <w:t>関数について理解する</w:t>
+      </w:r>
+    </w:p>
+    <w:p>
+      <w:pPr>
+        <w:pStyle w:val="a6"/>
+        <w:numPr>
+          <w:ilvl w:val="0"/>
+          <w:numId w:val="1"/>
+        </w:numPr>
+        <w:ind w:leftChars="0"/>
+        <w:rPr>
+          <w:sz w:val="22"/>
+        </w:rPr>
+      </w:pPr>
+      <w:r>
+        <w:rPr>
+          <w:sz w:val="22"/>
+        </w:rPr>
+        <w:t>数式や関数を使用した演算の実行</w:t>
+      </w:r>
+      <w:r>
+        <w:rPr>
+          <w:sz w:val="22"/>
+        </w:rPr>
+        <w:br/>
+      </w:r>
+      <w:r>
+        <w:rPr>
+          <w:rFonts w:hint="eastAsia"/>
+          <w:sz w:val="22"/>
+        </w:rPr>
+        <w:t>・</w:t>
+      </w:r>
+      <w:r>
+        <w:rPr>
+          <w:rFonts w:hint="eastAsia"/>
+          <w:sz w:val="22"/>
+        </w:rPr>
+        <w:t>if</w:t>
+      </w:r>
+      <w:r>
+        <w:rPr>
+          <w:rFonts w:hint="eastAsia"/>
+          <w:sz w:val="22"/>
+        </w:rPr>
+        <w:t>関数、</w:t>
+      </w:r>
+      <w:r>
+        <w:rPr>
+          <w:rFonts w:hint="eastAsia"/>
+          <w:sz w:val="22"/>
+        </w:rPr>
+        <w:t>sumif</w:t>
+      </w:r>
+      <w:r>
+        <w:rPr>
+          <w:rFonts w:hint="eastAsia"/>
+          <w:sz w:val="22"/>
+        </w:rPr>
+        <w:t>関数、</w:t>
+      </w:r>
+      <w:r>
+        <w:rPr>
+          <w:rFonts w:hint="eastAsia"/>
+          <w:sz w:val="22"/>
+        </w:rPr>
+        <w:t>averageif</w:t>
+      </w:r>
+      <w:r>
+        <w:rPr>
+          <w:rFonts w:hint="eastAsia"/>
+          <w:sz w:val="22"/>
+        </w:rPr>
+        <w:t>関数、</w:t>
+      </w:r>
+      <w:r>
+        <w:rPr>
+          <w:rFonts w:hint="eastAsia"/>
+          <w:sz w:val="22"/>
+        </w:rPr>
+        <w:t>countif</w:t>
+      </w:r>
+      <w:r>
+        <w:rPr>
+          <w:rFonts w:hint="eastAsia"/>
+          <w:sz w:val="22"/>
+        </w:rPr>
+        <w:t>関数について学習する</w:t>
+      </w:r>
+    </w:p>
+    <w:p>
+      <w:pPr>
+        <w:pStyle w:val="a6"/>
+        <w:numPr>
+          <w:ilvl w:val="0"/>
+          <w:numId w:val="1"/>
+        </w:numPr>
+        <w:ind w:leftChars="0"/>
+        <w:rPr>
+          <w:sz w:val="22"/>
+        </w:rPr>
+      </w:pPr>
+      <w:r>
+        <w:rPr>
+          <w:sz w:val="22"/>
+        </w:rPr>
+        <w:t>数式や関数を使用した演算の実行</w:t>
+      </w:r>
+      <w:r>
+        <w:rPr>
+          <w:sz w:val="22"/>
+        </w:rPr>
+        <w:br/>
+      </w:r>
+      <w:r>
+        <w:rPr>
+          <w:rFonts w:hint="eastAsia"/>
+          <w:sz w:val="22"/>
+        </w:rPr>
+        <w:t>・</w:t>
+      </w:r>
+      <w:r>
+        <w:rPr>
+          <w:rFonts w:hint="eastAsia"/>
+          <w:sz w:val="22"/>
+        </w:rPr>
+        <w:t>right</w:t>
+      </w:r>
+      <w:r>
+        <w:rPr>
+          <w:rFonts w:hint="eastAsia"/>
+          <w:sz w:val="22"/>
+        </w:rPr>
+        <w:t>関数、</w:t>
+      </w:r>
+      <w:r>
+        <w:rPr>
+          <w:rFonts w:hint="eastAsia"/>
+          <w:sz w:val="22"/>
+        </w:rPr>
+        <w:t>lelft</w:t>
+      </w:r>
+      <w:r>
+        <w:rPr>
+          <w:rFonts w:hint="eastAsia"/>
+          <w:sz w:val="22"/>
+        </w:rPr>
+        <w:t>関数、</w:t>
+      </w:r>
+      <w:r>
+        <w:rPr>
+          <w:rFonts w:hint="eastAsia"/>
+          <w:sz w:val="22"/>
+        </w:rPr>
+        <w:t>mid</w:t>
+      </w:r>
+      <w:r>
+        <w:rPr>
+          <w:rFonts w:hint="eastAsia"/>
+          <w:sz w:val="22"/>
+        </w:rPr>
+        <w:t>関数、</w:t>
+      </w:r>
+      <w:r>
+        <w:rPr>
+          <w:rFonts w:hint="eastAsia"/>
+          <w:sz w:val="22"/>
+        </w:rPr>
+        <w:t>upper</w:t>
+      </w:r>
+      <w:r>
+        <w:rPr>
+          <w:rFonts w:hint="eastAsia"/>
+          <w:sz w:val="22"/>
+        </w:rPr>
+        <w:t>関数、</w:t>
+      </w:r>
+      <w:r>
+        <w:rPr>
+          <w:rFonts w:hint="eastAsia"/>
+          <w:sz w:val="22"/>
+        </w:rPr>
+        <w:t>lower</w:t>
+      </w:r>
+      <w:r>
+        <w:rPr>
+          <w:rFonts w:hint="eastAsia"/>
+          <w:sz w:val="22"/>
+        </w:rPr>
+        <w:t>関数、</w:t>
+      </w:r>
+      <w:r>
+        <w:rPr>
+          <w:rFonts w:hint="eastAsia"/>
+          <w:sz w:val="22"/>
+        </w:rPr>
+        <w:t>proper</w:t>
+      </w:r>
+      <w:r>
+        <w:rPr>
+          <w:rFonts w:hint="eastAsia"/>
+          <w:sz w:val="22"/>
+        </w:rPr>
+        <w:t>関数について学習する</w:t>
+      </w:r>
+      <w:r>
+        <w:rPr>
+          <w:sz w:val="22"/>
+        </w:rPr>
+        <w:br/>
+      </w:r>
+      <w:r>
+        <w:rPr>
+          <w:rFonts w:hint="eastAsia"/>
+          <w:sz w:val="22"/>
+        </w:rPr>
+        <w:t>・</w:t>
+      </w:r>
+      <w:r>
+        <w:rPr>
+          <w:rFonts w:hint="eastAsia"/>
+          <w:sz w:val="22"/>
+        </w:rPr>
+        <w:t>concatenate</w:t>
+      </w:r>
+      <w:r>
+        <w:rPr>
+          <w:rFonts w:hint="eastAsia"/>
+          <w:sz w:val="22"/>
+        </w:rPr>
+        <w:t>関数について理解する</w:t>
+      </w:r>
+    </w:p>
+    <w:p>
+      <w:pPr>
+        <w:pStyle w:val="a6"/>
+        <w:numPr>
+          <w:ilvl w:val="0"/>
+          <w:numId w:val="1"/>
+        </w:numPr>
+        <w:ind w:leftChars="0"/>
+        <w:rPr>
+          <w:sz w:val="22"/>
+        </w:rPr>
+      </w:pPr>
+      <w:r>
+        <w:rPr>
+          <w:sz w:val="22"/>
+        </w:rPr>
+        <w:t>グラフやオブジェクトの作成について学習する</w:t>
+      </w:r>
+      <w:r>
+        <w:rPr>
+          <w:sz w:val="22"/>
+        </w:rPr>
+        <w:br/>
+      </w:r>
+      <w:r>
+        <w:rPr>
+          <w:rFonts w:hint="eastAsia"/>
+          <w:sz w:val="22"/>
+        </w:rPr>
+        <w:t>・</w:t>
+      </w:r>
+      <w:r>
+        <w:rPr>
+          <w:rFonts w:hint="eastAsia"/>
+          <w:sz w:val="22"/>
+        </w:rPr>
+        <w:t>データ範囲を適切に選択し、グラフを作成する方法について学習する</w:t>
+      </w:r>
+      <w:r>
+        <w:rPr>
+          <w:sz w:val="22"/>
+        </w:rPr>
+        <w:br/>
+      </w:r>
+      <w:r>
+        <w:rPr>
+          <w:rFonts w:hint="eastAsia"/>
+          <w:sz w:val="22"/>
+        </w:rPr>
+        <w:t>・グラフの調整方法について学習する</w:t>
+      </w:r>
+    </w:p>
+    <w:p>
+      <w:pPr>
+        <w:pStyle w:val="a6"/>
+        <w:numPr>
+          <w:ilvl w:val="0"/>
+          <w:numId w:val="1"/>
+        </w:numPr>
+        <w:ind w:leftChars="0"/>
+        <w:rPr>
+          <w:sz w:val="22"/>
+        </w:rPr>
+      </w:pPr>
+      <w:r>
+        <w:rPr>
+          <w:sz w:val="22"/>
+        </w:rPr>
+        <w:t>グラフやオブジェクトの作成について学習する（２）</w:t>
+      </w:r>
+      <w:r>
+        <w:rPr>
+          <w:sz w:val="22"/>
+        </w:rPr>
+        <w:br/>
+      </w:r>
+      <w:r>
+        <w:rPr>
+          <w:rFonts w:hint="eastAsia"/>
+          <w:sz w:val="22"/>
+        </w:rPr>
+        <w:t>・</w:t>
+      </w:r>
+      <w:r>
+        <w:rPr>
+          <w:rFonts w:hint="eastAsia"/>
+          <w:sz w:val="22"/>
+        </w:rPr>
+        <w:t>グラフオブジェクトにたいして、図やテキストボックスの挿入</w:t>
+      </w:r>
+      <w:r>
+        <w:rPr>
+          <w:rFonts w:hint="eastAsia"/>
+          <w:sz w:val="22"/>
+        </w:rPr>
+        <w:t>について学習する</w:t>
+      </w:r>
+    </w:p>
+    <w:p>
+      <w:pPr>
+        <w:pStyle w:val="a6"/>
+        <w:ind w:leftChars="0" w:left="420"/>
+        <w:rPr>
+          <w:sz w:val="22"/>
+        </w:rPr>
+      </w:pPr>
+      <w:r>
+        <w:rPr>
+          <w:rFonts w:hint="eastAsia"/>
+          <w:sz w:val="22"/>
+        </w:rPr>
+        <w:t>・グラフオブジェクトの操作方法について学習する</w:t>
+      </w:r>
+    </w:p>
+    <w:p>
+      <w:pPr>
+        <w:pStyle w:val="a6"/>
+        <w:numPr>
+          <w:ilvl w:val="0"/>
+          <w:numId w:val="1"/>
+        </w:numPr>
+        <w:ind w:leftChars="0"/>
+        <w:rPr>
+          <w:sz w:val="22"/>
+        </w:rPr>
+      </w:pPr>
+      <w:r>
+        <w:rPr>
+          <w:sz w:val="22"/>
+        </w:rPr>
+        <w:t>模擬試験</w:t>
+      </w:r>
+    </w:p>
+    <w:p>
+      <w:pPr>
+        <w:pStyle w:val="a6"/>
+        <w:numPr>
+          <w:ilvl w:val="0"/>
+          <w:numId w:val="1"/>
+        </w:numPr>
+        <w:ind w:leftChars="0"/>
+        <w:rPr>
+          <w:sz w:val="22"/>
+        </w:rPr>
+      </w:pPr>
+      <w:r>
+        <w:rPr>
+          <w:sz w:val="22"/>
+        </w:rPr>
+        <w:t>模擬試験</w:t>
+      </w:r>
+    </w:p>
+    <w:p>
+      <w:pPr>
+        <w:pStyle w:val="a6"/>
+        <w:numPr>
+          <w:ilvl w:val="0"/>
+          <w:numId w:val="1"/>
+        </w:numPr>
+        <w:ind w:leftChars="0"/>
+        <w:rPr>
+          <w:sz w:val="22"/>
+        </w:rPr>
+      </w:pPr>
+      <w:r>
+        <w:rPr>
+          <w:sz w:val="22"/>
+        </w:rPr>
+        <w:t>模擬試験</w:t>
+      </w:r>
+    </w:p>
+    <w:p>
+      <w:pPr>
+        <w:pStyle w:val="a6"/>
+        <w:numPr>
+          <w:ilvl w:val="0"/>
+          <w:numId w:val="1"/>
+        </w:numPr>
+        <w:ind w:leftChars="0"/>
+        <w:rPr>
+          <w:sz w:val="22"/>
+        </w:rPr>
+      </w:pPr>
+      <w:r>
+        <w:rPr>
+          <w:sz w:val="22"/>
+        </w:rPr>
+        <w:t>単位認定試験</w:t>
+      </w:r>
     </w:p>
     <w:p>
       <w:pPr>
@@ -589,16 +1691,23 @@
       <w:r>
         <w:rPr>
           <w:rFonts w:hint="eastAsia"/>
-          <w:sz w:val="22"/>
         </w:rPr>
         <w:t>授業</w:t>
       </w:r>
       <w:r>
         <w:rPr>
           <w:rFonts w:hint="eastAsia"/>
-          <w:sz w:val="22"/>
-        </w:rPr>
-        <w:t>はゼミ形式で行う。全体の授業を数回に区切り、学生にテーマを与え、ディスカッションや考察・調査を行い、最終的にまとめを行ったうえでプレゼンを行い講師が評価を行う。評価箇所を修正したうえで、次の工程へ進める。</w:t>
+        </w:rPr>
+        <w:t>時間内にパソコンで実習を行う。毎時、授業終了時に当日の授業内容についての演習記録の提出を課す。</w:t>
+      </w:r>
+      <w:r>
+        <w:cr/>
+      </w:r>
+      <w:r>
+        <w:rPr>
+          <w:sz w:val="22"/>
+        </w:rPr>
+        <w:t xml:space="preserve"> </w:t>
       </w:r>
     </w:p>
     <w:p>
@@ -639,36 +1748,15 @@
           <w:rFonts w:hint="eastAsia"/>
           <w:sz w:val="22"/>
         </w:rPr>
-        <w:t>2</w:t>
-      </w:r>
-      <w:r>
-        <w:rPr>
-          <w:rFonts w:hint="eastAsia"/>
-          <w:sz w:val="22"/>
-        </w:rPr>
-        <w:t>年間の総括として、学習した内容をすべて生かした</w:t>
-      </w:r>
-      <w:r>
-        <w:rPr>
-          <w:rFonts w:hint="eastAsia"/>
-          <w:sz w:val="22"/>
-        </w:rPr>
-        <w:t>WEB</w:t>
-      </w:r>
-      <w:r>
-        <w:rPr>
-          <w:rFonts w:hint="eastAsia"/>
-          <w:sz w:val="22"/>
-        </w:rPr>
-        <w:t>サイトの構築を行う。</w:t>
-      </w:r>
-    </w:p>
-    <w:p>
-      <w:pPr>
-        <w:rPr>
-          <w:sz w:val="22"/>
-        </w:rPr>
-      </w:pPr>
+        <w:t xml:space="preserve">Microsoft Office Specialist Excel </w:t>
+      </w:r>
+      <w:r>
+        <w:rPr>
+          <w:rFonts w:hint="eastAsia"/>
+          <w:sz w:val="22"/>
+        </w:rPr>
+        <w:t>を合格する事。</w:t>
+      </w:r>
     </w:p>
     <w:p>
       <w:pPr>
@@ -694,6 +1782,7 @@
           <w:szCs w:val="28"/>
           <w:u w:val="single"/>
         </w:rPr>
+        <w:lastRenderedPageBreak/>
         <w:t xml:space="preserve">成績評価の基準および評価方法　　　　　　　　　　　　　　　　　　　　　　　　　　　　　　　　</w:t>
       </w:r>
     </w:p>
@@ -708,7 +1797,56 @@
           <w:rFonts w:hint="eastAsia"/>
           <w:sz w:val="22"/>
         </w:rPr>
-        <w:t>製作物の難易度（</w:t>
+        <w:t>定期考査の点数</w:t>
+      </w:r>
+      <w:r>
+        <w:rPr>
+          <w:rFonts w:hint="eastAsia"/>
+          <w:sz w:val="22"/>
+        </w:rPr>
+        <w:t>もしくは</w:t>
+      </w:r>
+      <w:r>
+        <w:rPr>
+          <w:rFonts w:hint="eastAsia"/>
+          <w:sz w:val="22"/>
+        </w:rPr>
+        <w:t>MOS Excel</w:t>
+      </w:r>
+      <w:r>
+        <w:rPr>
+          <w:rFonts w:hint="eastAsia"/>
+          <w:sz w:val="22"/>
+        </w:rPr>
+        <w:t>の受験時のスコア</w:t>
+      </w:r>
+      <w:r>
+        <w:rPr>
+          <w:rFonts w:hint="eastAsia"/>
+          <w:sz w:val="22"/>
+        </w:rPr>
+        <w:t>（</w:t>
+      </w:r>
+      <w:r>
+        <w:rPr>
+          <w:rFonts w:hint="eastAsia"/>
+          <w:sz w:val="22"/>
+        </w:rPr>
+        <w:t>80%</w:t>
+      </w:r>
+      <w:r>
+        <w:rPr>
+          <w:rFonts w:hint="eastAsia"/>
+          <w:sz w:val="22"/>
+        </w:rPr>
+        <w:t>）</w:t>
+      </w:r>
+      <w:r>
+        <w:rPr>
+          <w:rFonts w:hint="eastAsia"/>
+          <w:sz w:val="22"/>
+        </w:rPr>
+        <w:t>、授業態度（</w:t>
       </w:r>
       <w:r>
         <w:rPr>
@@ -716,69 +1854,6 @@
           <w:sz w:val="22"/>
         </w:rPr>
         <w:t>20%</w:t>
-      </w:r>
-      <w:r>
-        <w:rPr>
-          <w:rFonts w:hint="eastAsia"/>
-          <w:sz w:val="22"/>
-        </w:rPr>
-        <w:t>）、製作物の完成度</w:t>
-      </w:r>
-      <w:r>
-        <w:rPr>
-          <w:rFonts w:hint="eastAsia"/>
-          <w:sz w:val="22"/>
-        </w:rPr>
-        <w:t>（</w:t>
-      </w:r>
-      <w:r>
-        <w:rPr>
-          <w:rFonts w:hint="eastAsia"/>
-          <w:sz w:val="22"/>
-        </w:rPr>
-        <w:t>6</w:t>
-      </w:r>
-      <w:r>
-        <w:rPr>
-          <w:rFonts w:hint="eastAsia"/>
-          <w:sz w:val="22"/>
-        </w:rPr>
-        <w:t>0%</w:t>
-      </w:r>
-      <w:r>
-        <w:rPr>
-          <w:rFonts w:hint="eastAsia"/>
-          <w:sz w:val="22"/>
-        </w:rPr>
-        <w:t>）、出席率および</w:t>
-      </w:r>
-      <w:r>
-        <w:rPr>
-          <w:rFonts w:hint="eastAsia"/>
-          <w:sz w:val="22"/>
-        </w:rPr>
-        <w:t>授業態度</w:t>
-      </w:r>
-      <w:r>
-        <w:rPr>
-          <w:rFonts w:hint="eastAsia"/>
-          <w:sz w:val="22"/>
-        </w:rPr>
-        <w:t>（</w:t>
-      </w:r>
-      <w:r>
-        <w:rPr>
-          <w:rFonts w:hint="eastAsia"/>
-          <w:sz w:val="22"/>
-        </w:rPr>
-        <w:t>2</w:t>
-      </w:r>
-      <w:r>
-        <w:rPr>
-          <w:rFonts w:hint="eastAsia"/>
-          <w:sz w:val="22"/>
-        </w:rPr>
-        <w:t>0%</w:t>
       </w:r>
       <w:r>
         <w:rPr>
@@ -826,7 +1901,6 @@
           <w:rFonts w:hint="eastAsia"/>
           <w:sz w:val="22"/>
         </w:rPr>
-        <w:lastRenderedPageBreak/>
         <w:t>なし</w:t>
       </w:r>
     </w:p>
@@ -857,6 +1931,71 @@
         <w:t xml:space="preserve">参考書　　　　　　　　　　　　　　　　　　　　　　　　　　　　　　　　</w:t>
       </w:r>
     </w:p>
+    <w:p>
+      <w:pPr>
+        <w:rPr>
+          <w:sz w:val="22"/>
+        </w:rPr>
+      </w:pPr>
+      <w:bookmarkStart w:id="0" w:name="_GoBack"/>
+      <w:r>
+        <w:rPr>
+          <w:rFonts w:hint="eastAsia"/>
+          <w:sz w:val="22"/>
+        </w:rPr>
+        <w:t>「</w:t>
+      </w:r>
+      <w:r>
+        <w:rPr>
+          <w:rFonts w:hint="eastAsia"/>
+          <w:sz w:val="22"/>
+        </w:rPr>
+        <w:t xml:space="preserve">Microsoft Office Specialist Microsoft Excel 2016 </w:t>
+      </w:r>
+      <w:r>
+        <w:rPr>
+          <w:rFonts w:hint="eastAsia"/>
+          <w:sz w:val="22"/>
+        </w:rPr>
+        <w:t>対策テキスト</w:t>
+      </w:r>
+      <w:r>
+        <w:rPr>
+          <w:rFonts w:hint="eastAsia"/>
+          <w:sz w:val="22"/>
+        </w:rPr>
+        <w:t xml:space="preserve">&amp; </w:t>
+      </w:r>
+      <w:r>
+        <w:rPr>
+          <w:rFonts w:hint="eastAsia"/>
+          <w:sz w:val="22"/>
+        </w:rPr>
+        <w:t>問題集</w:t>
+      </w:r>
+      <w:r>
+        <w:rPr>
+          <w:rFonts w:hint="eastAsia"/>
+          <w:sz w:val="22"/>
+        </w:rPr>
+        <w:t>」（</w:t>
+      </w:r>
+      <w:r>
+        <w:rPr>
+          <w:rFonts w:hint="eastAsia"/>
+          <w:sz w:val="22"/>
+        </w:rPr>
+        <w:t>FOM</w:t>
+      </w:r>
+      <w:r>
+        <w:rPr>
+          <w:rFonts w:hint="eastAsia"/>
+          <w:sz w:val="22"/>
+        </w:rPr>
+        <w:t>出版）</w:t>
+      </w:r>
+    </w:p>
+    <w:bookmarkEnd w:id="0"/>
     <w:p>
       <w:pPr>
         <w:rPr>
@@ -1878,7 +3017,7 @@
 </file>
 
 <file path=customXml/itemProps1.xml><?xml version="1.0" encoding="utf-8"?>
-<ds:datastoreItem xmlns:ds="http://schemas.openxmlformats.org/officeDocument/2006/customXml" ds:itemID="{110550E5-4443-4811-BD41-B2891A36A5A8}">
+<ds:datastoreItem xmlns:ds="http://schemas.openxmlformats.org/officeDocument/2006/customXml" ds:itemID="{F8BE854E-6DBC-4810-B6CA-059D3360EEC6}">
   <ds:schemaRefs>
     <ds:schemaRef ds:uri="http://schemas.openxmlformats.org/officeDocument/2006/bibliography"/>
   </ds:schemaRefs>

</xml_diff>